<commit_message>
up to 10 minutes
</commit_message>
<xml_diff>
--- a/s2018-tpm.docx
+++ b/s2018-tpm.docx
@@ -183,7 +183,7 @@
         <w:rPr>
           <w:lang w:val="en-CA"/>
         </w:rPr>
-        <w:t>Give real life example</w:t>
+        <w:t>Personal anecdote at Zenreach</w:t>
       </w:r>
     </w:p>
     <w:p>
@@ -273,48 +273,991 @@
         <w:rPr>
           <w:lang w:val="en-CA"/>
         </w:rPr>
-        <w:t>Personal anecdote at Zenreach</w:t>
-      </w:r>
+        <w:t>Summary</w:t>
+      </w:r>
+    </w:p>
+    <w:p>
+      <w:pPr>
+        <w:rPr>
+          <w:b/>
+          <w:sz w:val="32"/>
+          <w:szCs w:val="32"/>
+          <w:lang w:val="en-CA"/>
+        </w:rPr>
+      </w:pPr>
+    </w:p>
+    <w:p>
+      <w:pPr>
+        <w:rPr>
+          <w:b/>
+          <w:sz w:val="32"/>
+          <w:szCs w:val="32"/>
+          <w:lang w:val="en-CA"/>
+        </w:rPr>
+      </w:pPr>
+    </w:p>
+    <w:p>
+      <w:pPr>
+        <w:rPr>
+          <w:b/>
+          <w:sz w:val="32"/>
+          <w:szCs w:val="32"/>
+          <w:lang w:val="en-CA"/>
+        </w:rPr>
+      </w:pPr>
+    </w:p>
+    <w:p>
+      <w:pPr>
+        <w:rPr>
+          <w:b/>
+          <w:sz w:val="32"/>
+          <w:szCs w:val="32"/>
+          <w:lang w:val="en-CA"/>
+        </w:rPr>
+      </w:pPr>
+    </w:p>
+    <w:p>
+      <w:pPr>
+        <w:rPr>
+          <w:b/>
+          <w:sz w:val="32"/>
+          <w:szCs w:val="32"/>
+          <w:lang w:val="en-CA"/>
+        </w:rPr>
+      </w:pPr>
+    </w:p>
+    <w:p>
+      <w:pPr>
+        <w:rPr>
+          <w:b/>
+          <w:sz w:val="32"/>
+          <w:szCs w:val="32"/>
+          <w:lang w:val="en-CA"/>
+        </w:rPr>
+      </w:pPr>
+    </w:p>
+    <w:p>
+      <w:pPr>
+        <w:rPr>
+          <w:b/>
+          <w:sz w:val="32"/>
+          <w:szCs w:val="32"/>
+          <w:lang w:val="en-CA"/>
+        </w:rPr>
+      </w:pPr>
+    </w:p>
+    <w:p>
+      <w:pPr>
+        <w:rPr>
+          <w:b/>
+          <w:sz w:val="32"/>
+          <w:szCs w:val="32"/>
+          <w:lang w:val="en-CA"/>
+        </w:rPr>
+      </w:pPr>
+    </w:p>
+    <w:p>
+      <w:pPr>
+        <w:rPr>
+          <w:b/>
+          <w:sz w:val="32"/>
+          <w:szCs w:val="32"/>
+          <w:lang w:val="en-CA"/>
+        </w:rPr>
+      </w:pPr>
+    </w:p>
+    <w:p>
+      <w:pPr>
+        <w:rPr>
+          <w:b/>
+          <w:sz w:val="32"/>
+          <w:szCs w:val="32"/>
+          <w:lang w:val="en-CA"/>
+        </w:rPr>
+      </w:pPr>
+    </w:p>
+    <w:p>
+      <w:pPr>
+        <w:rPr>
+          <w:b/>
+          <w:sz w:val="32"/>
+          <w:szCs w:val="32"/>
+          <w:lang w:val="en-CA"/>
+        </w:rPr>
+      </w:pPr>
+    </w:p>
+    <w:p>
+      <w:pPr>
+        <w:rPr>
+          <w:b/>
+          <w:sz w:val="32"/>
+          <w:szCs w:val="32"/>
+          <w:lang w:val="en-CA"/>
+        </w:rPr>
+      </w:pPr>
+    </w:p>
+    <w:p>
+      <w:pPr>
+        <w:rPr>
+          <w:b/>
+          <w:sz w:val="32"/>
+          <w:szCs w:val="32"/>
+          <w:lang w:val="en-CA"/>
+        </w:rPr>
+      </w:pPr>
+    </w:p>
+    <w:p>
+      <w:pPr>
+        <w:rPr>
+          <w:b/>
+          <w:sz w:val="32"/>
+          <w:szCs w:val="32"/>
+          <w:lang w:val="en-CA"/>
+        </w:rPr>
+      </w:pPr>
+    </w:p>
+    <w:p>
+      <w:pPr>
+        <w:rPr>
+          <w:b/>
+          <w:sz w:val="32"/>
+          <w:szCs w:val="32"/>
+          <w:lang w:val="en-CA"/>
+        </w:rPr>
+      </w:pPr>
+    </w:p>
+    <w:p>
+      <w:pPr>
+        <w:rPr>
+          <w:b/>
+          <w:sz w:val="32"/>
+          <w:szCs w:val="32"/>
+          <w:lang w:val="en-CA"/>
+        </w:rPr>
+      </w:pPr>
+    </w:p>
+    <w:p>
+      <w:pPr>
+        <w:rPr>
+          <w:b/>
+          <w:sz w:val="32"/>
+          <w:szCs w:val="32"/>
+          <w:lang w:val="en-CA"/>
+        </w:rPr>
+      </w:pPr>
+      <w:r>
+        <w:rPr>
+          <w:b/>
+          <w:sz w:val="32"/>
+          <w:szCs w:val="32"/>
+          <w:lang w:val="en-CA"/>
+        </w:rPr>
+        <w:lastRenderedPageBreak/>
+        <w:t>Problem</w:t>
+      </w:r>
+    </w:p>
+    <w:p>
+      <w:pPr>
+        <w:rPr>
+          <w:b/>
+          <w:sz w:val="32"/>
+          <w:szCs w:val="32"/>
+          <w:lang w:val="en-CA"/>
+        </w:rPr>
+      </w:pPr>
     </w:p>
     <w:p>
       <w:pPr>
         <w:pStyle w:val="ListParagraph"/>
         <w:numPr>
           <w:ilvl w:val="0"/>
-          <w:numId w:val="1"/>
-        </w:numPr>
-        <w:rPr>
-          <w:lang w:val="en-CA"/>
-        </w:rPr>
-      </w:pPr>
-      <w:r>
-        <w:rPr>
-          <w:lang w:val="en-CA"/>
-        </w:rPr>
-        <w:t>Summary</w:t>
-      </w:r>
-    </w:p>
-    <w:p>
-      <w:pPr>
-        <w:rPr>
-          <w:b/>
-          <w:sz w:val="32"/>
-          <w:szCs w:val="32"/>
-          <w:lang w:val="en-CA"/>
-        </w:rPr>
-      </w:pPr>
-    </w:p>
-    <w:p>
-      <w:pPr>
-        <w:rPr>
-          <w:b/>
-          <w:sz w:val="32"/>
-          <w:szCs w:val="32"/>
-          <w:lang w:val="en-CA"/>
+          <w:numId w:val="2"/>
+        </w:numPr>
+        <w:rPr>
+          <w:lang w:val="en-CA"/>
+        </w:rPr>
+      </w:pPr>
+      <w:r>
+        <w:rPr>
+          <w:lang w:val="en-CA"/>
+        </w:rPr>
+        <w:t>Worked at Zenreach last term</w:t>
+      </w:r>
+    </w:p>
+    <w:p>
+      <w:pPr>
+        <w:pStyle w:val="ListParagraph"/>
+        <w:numPr>
+          <w:ilvl w:val="0"/>
+          <w:numId w:val="2"/>
+        </w:numPr>
+        <w:rPr>
+          <w:lang w:val="en-CA"/>
+        </w:rPr>
+      </w:pPr>
+      <w:r>
+        <w:rPr>
+          <w:lang w:val="en-CA"/>
+        </w:rPr>
+        <w:t xml:space="preserve">Zenreach provides a method for brick and mortar businesses like restaurants to keep track of people who physically enter their business through </w:t>
+      </w:r>
+      <w:proofErr w:type="spellStart"/>
+      <w:r>
+        <w:rPr>
+          <w:lang w:val="en-CA"/>
+        </w:rPr>
+        <w:t>wifi</w:t>
+      </w:r>
+      <w:proofErr w:type="spellEnd"/>
+    </w:p>
+    <w:p>
+      <w:pPr>
+        <w:pStyle w:val="ListParagraph"/>
+        <w:numPr>
+          <w:ilvl w:val="0"/>
+          <w:numId w:val="2"/>
+        </w:numPr>
+        <w:rPr>
+          <w:lang w:val="en-CA"/>
+        </w:rPr>
+      </w:pPr>
+      <w:r>
+        <w:rPr>
+          <w:lang w:val="en-CA"/>
+        </w:rPr>
+        <w:t xml:space="preserve">When a customer visits, they are detected by the </w:t>
+      </w:r>
+      <w:proofErr w:type="spellStart"/>
+      <w:r>
+        <w:rPr>
+          <w:lang w:val="en-CA"/>
+        </w:rPr>
+        <w:t>wifi</w:t>
+      </w:r>
+      <w:proofErr w:type="spellEnd"/>
+      <w:r>
+        <w:rPr>
+          <w:lang w:val="en-CA"/>
+        </w:rPr>
+        <w:t xml:space="preserve"> and a visit stat is produced</w:t>
+      </w:r>
+    </w:p>
+    <w:p>
+      <w:pPr>
+        <w:pStyle w:val="ListParagraph"/>
+        <w:numPr>
+          <w:ilvl w:val="0"/>
+          <w:numId w:val="2"/>
+        </w:numPr>
+        <w:rPr>
+          <w:lang w:val="en-CA"/>
+        </w:rPr>
+      </w:pPr>
+      <w:r>
+        <w:rPr>
+          <w:lang w:val="en-CA"/>
+        </w:rPr>
+        <w:t>Because there were 8000+ business using our platform, and each business had on average thousands of registered customers, there could be hundreds of thousands of visit stats being generated at one time during peak business hours</w:t>
+      </w:r>
+    </w:p>
+    <w:p>
+      <w:pPr>
+        <w:pStyle w:val="ListParagraph"/>
+        <w:numPr>
+          <w:ilvl w:val="0"/>
+          <w:numId w:val="2"/>
+        </w:numPr>
+        <w:rPr>
+          <w:lang w:val="en-CA"/>
+        </w:rPr>
+      </w:pPr>
+      <w:r>
+        <w:rPr>
+          <w:lang w:val="en-CA"/>
+        </w:rPr>
+        <w:t xml:space="preserve">We need a technology that can act as a giant buffer that can consume </w:t>
+      </w:r>
+      <w:r>
+        <w:rPr>
+          <w:lang w:val="en-CA"/>
+        </w:rPr>
+        <w:t xml:space="preserve">a high-volume of </w:t>
+      </w:r>
+      <w:r>
+        <w:rPr>
+          <w:lang w:val="en-CA"/>
+        </w:rPr>
+        <w:t>data and produce them in a streamlined manner</w:t>
+      </w:r>
+      <w:r>
+        <w:rPr>
+          <w:lang w:val="en-CA"/>
+        </w:rPr>
+        <w:t xml:space="preserve"> for data processing</w:t>
+      </w:r>
+    </w:p>
+    <w:p>
+      <w:pPr>
+        <w:pStyle w:val="ListParagraph"/>
+        <w:numPr>
+          <w:ilvl w:val="0"/>
+          <w:numId w:val="2"/>
+        </w:numPr>
+        <w:rPr>
+          <w:lang w:val="en-CA"/>
+        </w:rPr>
+      </w:pPr>
+      <w:r>
+        <w:rPr>
+          <w:lang w:val="en-CA"/>
+        </w:rPr>
+        <w:t>Many services we have care about the visit stats data; one service might need and perform business logic, one service might need the data for training machine learning models, and one service could simply put each visit stat in a database.</w:t>
+      </w:r>
+    </w:p>
+    <w:p>
+      <w:pPr>
+        <w:pStyle w:val="ListParagraph"/>
+        <w:numPr>
+          <w:ilvl w:val="0"/>
+          <w:numId w:val="2"/>
+        </w:numPr>
+        <w:rPr>
+          <w:lang w:val="en-CA"/>
+        </w:rPr>
+      </w:pPr>
+      <w:r>
+        <w:rPr>
+          <w:lang w:val="en-CA"/>
+        </w:rPr>
+        <w:t>There could be some problem with our system, that requires us to re-process a sequence of visit stats; the visit stats need to be processed in the order in which they were registered; if a guy visits on the 3</w:t>
+      </w:r>
+      <w:r>
+        <w:rPr>
+          <w:vertAlign w:val="superscript"/>
+          <w:lang w:val="en-CA"/>
+        </w:rPr>
+        <w:t>rd</w:t>
+      </w:r>
+      <w:r>
+        <w:rPr>
+          <w:lang w:val="en-CA"/>
+        </w:rPr>
+        <w:t xml:space="preserve"> of the month and the 5</w:t>
+      </w:r>
+      <w:r>
+        <w:rPr>
+          <w:vertAlign w:val="superscript"/>
+          <w:lang w:val="en-CA"/>
+        </w:rPr>
+        <w:t>th</w:t>
+      </w:r>
+      <w:r>
+        <w:rPr>
+          <w:lang w:val="en-CA"/>
+        </w:rPr>
+        <w:t>, we process the 3</w:t>
+      </w:r>
+      <w:r>
+        <w:rPr>
+          <w:vertAlign w:val="superscript"/>
+          <w:lang w:val="en-CA"/>
+        </w:rPr>
+        <w:t>rd</w:t>
+      </w:r>
+      <w:r>
+        <w:rPr>
+          <w:lang w:val="en-CA"/>
+        </w:rPr>
+        <w:t xml:space="preserve"> visit first; we need to be able to “go back in time”</w:t>
+      </w:r>
+    </w:p>
+    <w:p>
+      <w:pPr>
+        <w:pStyle w:val="ListParagraph"/>
+        <w:numPr>
+          <w:ilvl w:val="0"/>
+          <w:numId w:val="2"/>
+        </w:numPr>
+        <w:rPr>
+          <w:lang w:val="en-CA"/>
+        </w:rPr>
+      </w:pPr>
+      <w:r>
+        <w:rPr>
+          <w:lang w:val="en-CA"/>
+        </w:rPr>
+        <w:t>Need something that scales horizontally</w:t>
+      </w:r>
+      <w:r>
+        <w:rPr>
+          <w:lang w:val="en-CA"/>
+        </w:rPr>
+        <w:t>, given that our network of businesses and their customers will only expand with time</w:t>
+      </w:r>
+    </w:p>
+    <w:p>
+      <w:pPr>
+        <w:rPr>
+          <w:lang w:val="en-CA"/>
+        </w:rPr>
+      </w:pPr>
+    </w:p>
+    <w:p>
+      <w:pPr>
+        <w:rPr>
+          <w:b/>
+          <w:sz w:val="32"/>
+          <w:szCs w:val="32"/>
+          <w:lang w:val="en-CA"/>
+        </w:rPr>
+      </w:pPr>
+      <w:r>
+        <w:rPr>
+          <w:b/>
+          <w:sz w:val="32"/>
+          <w:szCs w:val="32"/>
+          <w:lang w:val="en-CA"/>
+        </w:rPr>
+        <w:t>Messaging Queues</w:t>
+      </w:r>
+    </w:p>
+    <w:p>
+      <w:pPr>
+        <w:pStyle w:val="ListParagraph"/>
+        <w:numPr>
+          <w:ilvl w:val="0"/>
+          <w:numId w:val="4"/>
+        </w:numPr>
+        <w:rPr>
+          <w:lang w:val="en-CA"/>
+        </w:rPr>
+      </w:pPr>
+      <w:r>
+        <w:rPr>
+          <w:lang w:val="en-CA"/>
+        </w:rPr>
+        <w:t xml:space="preserve">Could we use a traditional messaging queue like </w:t>
+      </w:r>
+      <w:proofErr w:type="spellStart"/>
+      <w:r>
+        <w:rPr>
+          <w:lang w:val="en-CA"/>
+        </w:rPr>
+        <w:t>RabbitMQ</w:t>
+      </w:r>
+      <w:proofErr w:type="spellEnd"/>
+      <w:r>
+        <w:rPr>
+          <w:lang w:val="en-CA"/>
+        </w:rPr>
+        <w:t>?</w:t>
+      </w:r>
+    </w:p>
+    <w:p>
+      <w:pPr>
+        <w:pStyle w:val="ListParagraph"/>
+        <w:numPr>
+          <w:ilvl w:val="0"/>
+          <w:numId w:val="4"/>
+        </w:numPr>
+        <w:rPr>
+          <w:lang w:val="en-CA"/>
+        </w:rPr>
+      </w:pPr>
+      <w:r>
+        <w:rPr>
+          <w:lang w:val="en-CA"/>
+        </w:rPr>
+        <w:t>Queue as in data structure, and message as in a packet of data; sounds like something we could use in this situation right?</w:t>
+      </w:r>
+    </w:p>
+    <w:p>
+      <w:pPr>
+        <w:pStyle w:val="ListParagraph"/>
+        <w:numPr>
+          <w:ilvl w:val="0"/>
+          <w:numId w:val="4"/>
+        </w:numPr>
+        <w:rPr>
+          <w:lang w:val="en-CA"/>
+        </w:rPr>
+      </w:pPr>
+      <w:r>
+        <w:rPr>
+          <w:lang w:val="en-CA"/>
+        </w:rPr>
+        <w:t xml:space="preserve">Use message queue when some system gets a lot of requests </w:t>
+      </w:r>
+      <w:r>
+        <w:rPr>
+          <w:lang w:val="en-CA"/>
+        </w:rPr>
+        <w:t>per second, and all requests must be processed by a task that is time consuming</w:t>
+      </w:r>
+    </w:p>
+    <w:p>
+      <w:pPr>
+        <w:pStyle w:val="ListParagraph"/>
+        <w:numPr>
+          <w:ilvl w:val="0"/>
+          <w:numId w:val="4"/>
+        </w:numPr>
+        <w:rPr>
+          <w:lang w:val="en-CA"/>
+        </w:rPr>
+      </w:pPr>
+      <w:r>
+        <w:rPr>
+          <w:lang w:val="en-CA"/>
+        </w:rPr>
+        <w:t>Ordering is not guaranteed;</w:t>
+      </w:r>
+      <w:r>
+        <w:rPr>
+          <w:lang w:val="en-CA"/>
+        </w:rPr>
+        <w:t xml:space="preserve"> if we get the </w:t>
+      </w:r>
+      <w:r>
+        <w:rPr>
+          <w:lang w:val="en-CA"/>
+        </w:rPr>
+        <w:t xml:space="preserve">visit stat of a customer visiting </w:t>
+      </w:r>
+      <w:r>
+        <w:rPr>
+          <w:lang w:val="en-CA"/>
+        </w:rPr>
+        <w:t>at 5:00 before we get a different</w:t>
+      </w:r>
+      <w:r>
+        <w:rPr>
+          <w:lang w:val="en-CA"/>
+        </w:rPr>
+        <w:t xml:space="preserve"> stat of him visiting </w:t>
+      </w:r>
+      <w:r>
+        <w:rPr>
+          <w:lang w:val="en-CA"/>
+        </w:rPr>
+        <w:t>at 3:00, then that doesn’t make sense.</w:t>
+      </w:r>
+    </w:p>
+    <w:p>
+      <w:pPr>
+        <w:pStyle w:val="ListParagraph"/>
+        <w:numPr>
+          <w:ilvl w:val="0"/>
+          <w:numId w:val="4"/>
+        </w:numPr>
+        <w:rPr>
+          <w:lang w:val="en-CA"/>
+        </w:rPr>
+      </w:pPr>
+      <w:r>
+        <w:rPr>
+          <w:lang w:val="en-CA"/>
+        </w:rPr>
+        <w:t>Once a message is delivered, it is removed by the queue; can’t replay messages</w:t>
+      </w:r>
+    </w:p>
+    <w:p>
+      <w:pPr>
+        <w:pStyle w:val="ListParagraph"/>
+        <w:numPr>
+          <w:ilvl w:val="0"/>
+          <w:numId w:val="4"/>
+        </w:numPr>
+        <w:rPr>
+          <w:lang w:val="en-CA"/>
+        </w:rPr>
+      </w:pPr>
+      <w:r>
+        <w:rPr>
+          <w:lang w:val="en-CA"/>
+        </w:rPr>
+        <w:t>Scalability; can we always scale messaging systems horizontally? Not always.</w:t>
+      </w:r>
+    </w:p>
+    <w:p>
+      <w:pPr>
+        <w:rPr>
+          <w:lang w:val="en-CA"/>
+        </w:rPr>
+      </w:pPr>
+    </w:p>
+    <w:p>
+      <w:pPr>
+        <w:rPr>
+          <w:b/>
+          <w:sz w:val="32"/>
+          <w:szCs w:val="32"/>
+          <w:lang w:val="en-CA"/>
+        </w:rPr>
+      </w:pPr>
+      <w:r>
+        <w:rPr>
+          <w:b/>
+          <w:sz w:val="32"/>
+          <w:szCs w:val="32"/>
+          <w:lang w:val="en-CA"/>
+        </w:rPr>
+        <w:t>Enter Kafka</w:t>
+      </w:r>
+    </w:p>
+    <w:p>
+      <w:pPr>
+        <w:pStyle w:val="ListParagraph"/>
+        <w:widowControl w:val="0"/>
+        <w:numPr>
+          <w:ilvl w:val="0"/>
+          <w:numId w:val="3"/>
+        </w:numPr>
+        <w:autoSpaceDE w:val="0"/>
+        <w:autoSpaceDN w:val="0"/>
+        <w:adjustRightInd w:val="0"/>
+        <w:spacing w:after="240" w:line="340" w:lineRule="atLeast"/>
+        <w:rPr>
+          <w:rFonts w:cs="Times"/>
+          <w:color w:val="000000"/>
+        </w:rPr>
+      </w:pPr>
+      <w:r>
+        <w:rPr>
+          <w:rFonts w:cs="Times"/>
+          <w:color w:val="000000"/>
+        </w:rPr>
+        <w:t>Apache Kafka was developed by engineers at LinkedIn using Scala and Java, and became an open sourced Apache project in 2011</w:t>
+      </w:r>
+    </w:p>
+    <w:p>
+      <w:pPr>
+        <w:pStyle w:val="ListParagraph"/>
+        <w:widowControl w:val="0"/>
+        <w:numPr>
+          <w:ilvl w:val="0"/>
+          <w:numId w:val="3"/>
+        </w:numPr>
+        <w:autoSpaceDE w:val="0"/>
+        <w:autoSpaceDN w:val="0"/>
+        <w:adjustRightInd w:val="0"/>
+        <w:spacing w:after="240" w:line="340" w:lineRule="atLeast"/>
+        <w:rPr>
+          <w:rFonts w:cs="Times"/>
+          <w:color w:val="000000"/>
+        </w:rPr>
+      </w:pPr>
+      <w:r>
+        <w:rPr>
+          <w:rFonts w:cs="Arial"/>
+          <w:color w:val="000000"/>
+        </w:rPr>
+        <w:t>Apache Kafka is similar to a publish-subscribed based messaging system that maintains logs of events</w:t>
+      </w:r>
+      <w:r>
+        <w:rPr>
+          <w:rFonts w:cs="Arial"/>
+          <w:color w:val="000000"/>
+        </w:rPr>
+        <w:t xml:space="preserve"> in topics, </w:t>
+      </w:r>
+      <w:r>
+        <w:rPr>
+          <w:rFonts w:cs="Arial"/>
+          <w:color w:val="000000"/>
+        </w:rPr>
+        <w:t xml:space="preserve">which are </w:t>
+      </w:r>
+      <w:r>
+        <w:rPr>
+          <w:rFonts w:cs="Arial"/>
+          <w:color w:val="000000"/>
+        </w:rPr>
+        <w:t>dedicated storage spaces.</w:t>
+      </w:r>
+    </w:p>
+    <w:p>
+      <w:pPr>
+        <w:pStyle w:val="ListParagraph"/>
+        <w:widowControl w:val="0"/>
+        <w:numPr>
+          <w:ilvl w:val="0"/>
+          <w:numId w:val="3"/>
+        </w:numPr>
+        <w:autoSpaceDE w:val="0"/>
+        <w:autoSpaceDN w:val="0"/>
+        <w:adjustRightInd w:val="0"/>
+        <w:spacing w:after="240" w:line="340" w:lineRule="atLeast"/>
+        <w:rPr>
+          <w:rFonts w:cs="Times"/>
+          <w:color w:val="000000"/>
+        </w:rPr>
+      </w:pPr>
+      <w:r>
+        <w:rPr>
+          <w:rFonts w:cs="Arial"/>
+          <w:color w:val="000000"/>
+        </w:rPr>
+        <w:t>According to the official documentation, Kafka was used to “[build] real-time streaming applications that transform or</w:t>
+      </w:r>
+      <w:r>
+        <w:rPr>
+          <w:rFonts w:cs="Arial"/>
+          <w:color w:val="000000"/>
+        </w:rPr>
+        <w:t xml:space="preserve"> react to the streams of data.”</w:t>
+      </w:r>
+    </w:p>
+    <w:p>
+      <w:pPr>
+        <w:pStyle w:val="ListParagraph"/>
+        <w:widowControl w:val="0"/>
+        <w:numPr>
+          <w:ilvl w:val="0"/>
+          <w:numId w:val="3"/>
+        </w:numPr>
+        <w:autoSpaceDE w:val="0"/>
+        <w:autoSpaceDN w:val="0"/>
+        <w:adjustRightInd w:val="0"/>
+        <w:spacing w:after="240" w:line="340" w:lineRule="atLeast"/>
+        <w:rPr>
+          <w:rFonts w:cs="Times"/>
+          <w:color w:val="000000"/>
+        </w:rPr>
+      </w:pPr>
+      <w:r>
+        <w:rPr>
+          <w:rFonts w:cs="Times"/>
+          <w:color w:val="000000"/>
+        </w:rPr>
+        <w:t xml:space="preserve">Basically </w:t>
+      </w:r>
+      <w:r>
+        <w:rPr>
+          <w:rFonts w:cs="Arial"/>
+          <w:color w:val="000000"/>
+        </w:rPr>
+        <w:t>a distributed ledger o</w:t>
+      </w:r>
+      <w:r>
+        <w:rPr>
+          <w:rFonts w:cs="Arial"/>
+          <w:color w:val="000000"/>
+        </w:rPr>
+        <w:t>f messages in sequential order</w:t>
+      </w:r>
+    </w:p>
+    <w:p>
+      <w:pPr>
+        <w:pStyle w:val="ListParagraph"/>
+        <w:widowControl w:val="0"/>
+        <w:numPr>
+          <w:ilvl w:val="0"/>
+          <w:numId w:val="3"/>
+        </w:numPr>
+        <w:autoSpaceDE w:val="0"/>
+        <w:autoSpaceDN w:val="0"/>
+        <w:adjustRightInd w:val="0"/>
+        <w:spacing w:after="240" w:line="340" w:lineRule="atLeast"/>
+        <w:rPr>
+          <w:rFonts w:cs="Times"/>
+          <w:color w:val="000000"/>
+        </w:rPr>
+      </w:pPr>
+      <w:r>
+        <w:rPr>
+          <w:rFonts w:cs="Arial"/>
+          <w:color w:val="000000"/>
+        </w:rPr>
+        <w:t>Distributed meaning that Kafka can run on a group of computers in a shared network, that distribute computing workload; thus, if you need more computing power, you just need to add more computers to your existing cluster.</w:t>
+      </w:r>
+    </w:p>
+    <w:p>
+      <w:pPr>
+        <w:pStyle w:val="ListParagraph"/>
+        <w:widowControl w:val="0"/>
+        <w:numPr>
+          <w:ilvl w:val="0"/>
+          <w:numId w:val="3"/>
+        </w:numPr>
+        <w:autoSpaceDE w:val="0"/>
+        <w:autoSpaceDN w:val="0"/>
+        <w:adjustRightInd w:val="0"/>
+        <w:spacing w:after="240" w:line="340" w:lineRule="atLeast"/>
+        <w:rPr>
+          <w:rFonts w:cs="Times"/>
+          <w:color w:val="000000"/>
+        </w:rPr>
+      </w:pPr>
+      <w:r>
+        <w:rPr>
+          <w:rFonts w:cs="Arial"/>
+          <w:color w:val="000000"/>
+        </w:rPr>
+        <w:t xml:space="preserve">A new message is pushed automatically to the end of a topic, and applications that are interested in these messages have their own pointers to a specific position in the log; they can read or </w:t>
+      </w:r>
+      <w:r>
+        <w:rPr>
+          <w:rFonts w:cs="Arial"/>
+          <w:i/>
+          <w:iCs/>
+          <w:color w:val="000000"/>
+        </w:rPr>
+        <w:t xml:space="preserve">consume </w:t>
+      </w:r>
+      <w:r>
+        <w:rPr>
+          <w:rFonts w:cs="Arial"/>
+          <w:color w:val="000000"/>
+        </w:rPr>
+        <w:t>messages at their own pace.</w:t>
+      </w:r>
+    </w:p>
+    <w:p>
+      <w:pPr>
+        <w:pStyle w:val="ListParagraph"/>
+        <w:widowControl w:val="0"/>
+        <w:numPr>
+          <w:ilvl w:val="0"/>
+          <w:numId w:val="3"/>
+        </w:numPr>
+        <w:autoSpaceDE w:val="0"/>
+        <w:autoSpaceDN w:val="0"/>
+        <w:adjustRightInd w:val="0"/>
+        <w:spacing w:after="240" w:line="340" w:lineRule="atLeast"/>
+        <w:rPr>
+          <w:rFonts w:cs="Times"/>
+          <w:color w:val="000000"/>
+        </w:rPr>
+      </w:pPr>
+      <w:r>
+        <w:rPr>
+          <w:rFonts w:cs="Arial"/>
+          <w:color w:val="000000"/>
+        </w:rPr>
+        <w:t>O</w:t>
+      </w:r>
+      <w:r>
+        <w:rPr>
+          <w:rFonts w:cs="Arial"/>
+          <w:color w:val="000000"/>
+        </w:rPr>
+        <w:t>ne or more applications can use a Producer API to publish messages to various topics, and one or more applications can use a Consumer API to consume messages from various topics. Because of its distributed nature and implementation, Kafka can achieve linear scaling and near network speeds of event processing. This being said, Kafka seemed like the perfect tool for us to leverage to satisfy our constraints. After all, what we needed was a tool that could be fed with tons of data simultaneously, and have this data be piped out the other end in a streamlined and ordered manner for applications to react to and process instantly.</w:t>
+      </w:r>
+    </w:p>
+    <w:p>
+      <w:pPr>
+        <w:widowControl w:val="0"/>
+        <w:autoSpaceDE w:val="0"/>
+        <w:autoSpaceDN w:val="0"/>
+        <w:adjustRightInd w:val="0"/>
+        <w:spacing w:after="240" w:line="340" w:lineRule="atLeast"/>
+        <w:rPr>
+          <w:rFonts w:cs="Arial"/>
+          <w:color w:val="000000"/>
+        </w:rPr>
+      </w:pPr>
+    </w:p>
+    <w:p>
+      <w:pPr>
+        <w:widowControl w:val="0"/>
+        <w:autoSpaceDE w:val="0"/>
+        <w:autoSpaceDN w:val="0"/>
+        <w:adjustRightInd w:val="0"/>
+        <w:spacing w:after="240" w:line="340" w:lineRule="atLeast"/>
+        <w:rPr>
+          <w:rFonts w:cs="Arial"/>
+          <w:color w:val="000000"/>
+        </w:rPr>
+      </w:pPr>
+      <w:r>
+        <w:rPr>
+          <w:rFonts w:cs="Arial"/>
+          <w:color w:val="000000"/>
+        </w:rPr>
+        <w:t>Apache Zookeeper is used to provide some coordination services for a distributed system</w:t>
+      </w:r>
+    </w:p>
+    <w:p>
+      <w:pPr>
+        <w:widowControl w:val="0"/>
+        <w:autoSpaceDE w:val="0"/>
+        <w:autoSpaceDN w:val="0"/>
+        <w:adjustRightInd w:val="0"/>
+        <w:spacing w:after="240" w:line="340" w:lineRule="atLeast"/>
+        <w:rPr>
+          <w:rFonts w:cs="Arial"/>
+          <w:b/>
+          <w:color w:val="000000"/>
+          <w:sz w:val="32"/>
+          <w:szCs w:val="32"/>
+        </w:rPr>
+      </w:pPr>
+      <w:r>
+        <w:rPr>
+          <w:rFonts w:cs="Arial"/>
+          <w:b/>
+          <w:color w:val="000000"/>
+          <w:sz w:val="32"/>
+          <w:szCs w:val="32"/>
+        </w:rPr>
+        <w:t>Impact</w:t>
+      </w:r>
+    </w:p>
+    <w:p>
+      <w:pPr>
+        <w:widowControl w:val="0"/>
+        <w:autoSpaceDE w:val="0"/>
+        <w:autoSpaceDN w:val="0"/>
+        <w:adjustRightInd w:val="0"/>
+        <w:spacing w:after="240" w:line="340" w:lineRule="atLeast"/>
+        <w:rPr>
+          <w:rFonts w:cs="Arial"/>
+          <w:color w:val="000000"/>
+        </w:rPr>
+      </w:pPr>
+      <w:r>
+        <w:rPr>
+          <w:rFonts w:cs="Arial"/>
+          <w:color w:val="000000"/>
+        </w:rPr>
+        <w:t>Name the companies that use Kafka</w:t>
+      </w:r>
+    </w:p>
+    <w:p>
+      <w:pPr>
+        <w:widowControl w:val="0"/>
+        <w:autoSpaceDE w:val="0"/>
+        <w:autoSpaceDN w:val="0"/>
+        <w:adjustRightInd w:val="0"/>
+        <w:spacing w:after="240" w:line="340" w:lineRule="atLeast"/>
+        <w:rPr>
+          <w:rFonts w:cs="Arial"/>
+          <w:color w:val="000000"/>
         </w:rPr>
       </w:pPr>
       <w:bookmarkStart w:id="0" w:name="_GoBack"/>
       <w:bookmarkEnd w:id="0"/>
+    </w:p>
+    <w:p>
+      <w:pPr>
+        <w:widowControl w:val="0"/>
+        <w:autoSpaceDE w:val="0"/>
+        <w:autoSpaceDN w:val="0"/>
+        <w:adjustRightInd w:val="0"/>
+        <w:spacing w:after="240" w:line="340" w:lineRule="atLeast"/>
+        <w:rPr>
+          <w:rFonts w:cs="Times"/>
+          <w:color w:val="000000"/>
+        </w:rPr>
+      </w:pPr>
+      <w:r>
+        <w:rPr>
+          <w:rFonts w:cs="Arial"/>
+          <w:color w:val="000000"/>
+        </w:rPr>
+        <w:t>10 min so far</w:t>
+      </w:r>
     </w:p>
     <w:sectPr>
       <w:pgSz w:w="12240" w:h="15840"/>
@@ -329,6 +1272,119 @@
 <file path=word/numbering.xml><?xml version="1.0" encoding="utf-8"?>
 <w:numbering xmlns:wpc="http://schemas.microsoft.com/office/word/2010/wordprocessingCanvas" xmlns:mo="http://schemas.microsoft.com/office/mac/office/2008/main" xmlns:mc="http://schemas.openxmlformats.org/markup-compatibility/2006" xmlns:mv="urn:schemas-microsoft-com:mac:vml" xmlns:o="urn:schemas-microsoft-com:office:office" xmlns:r="http://schemas.openxmlformats.org/officeDocument/2006/relationships" xmlns:m="http://schemas.openxmlformats.org/officeDocument/2006/math" xmlns:v="urn:schemas-microsoft-com:vml" xmlns:wp14="http://schemas.microsoft.com/office/word/2010/wordprocessingDrawing" xmlns:wp="http://schemas.openxmlformats.org/drawingml/2006/wordprocessingDrawing" xmlns:w10="urn:schemas-microsoft-com:office:word" xmlns:w="http://schemas.openxmlformats.org/wordprocessingml/2006/main" xmlns:w14="http://schemas.microsoft.com/office/word/2010/wordml" xmlns:w15="http://schemas.microsoft.com/office/word/2012/wordml" xmlns:wpg="http://schemas.microsoft.com/office/word/2010/wordprocessingGroup" xmlns:wpi="http://schemas.microsoft.com/office/word/2010/wordprocessingInk" xmlns:wne="http://schemas.microsoft.com/office/word/2006/wordml" xmlns:wps="http://schemas.microsoft.com/office/word/2010/wordprocessingShape" mc:Ignorable="w14 w15 wp14">
   <w:abstractNum w:abstractNumId="0">
+    <w:nsid w:val="1B984D52"/>
+    <w:multiLevelType w:val="hybridMultilevel"/>
+    <w:tmpl w:val="16E25A38"/>
+    <w:lvl w:ilvl="0" w:tplc="04090001">
+      <w:start w:val="1"/>
+      <w:numFmt w:val="bullet"/>
+      <w:lvlText w:val=""/>
+      <w:lvlJc w:val="left"/>
+      <w:pPr>
+        <w:ind w:left="360" w:hanging="360"/>
+      </w:pPr>
+      <w:rPr>
+        <w:rFonts w:ascii="Symbol" w:hAnsi="Symbol" w:hint="default"/>
+      </w:rPr>
+    </w:lvl>
+    <w:lvl w:ilvl="1" w:tplc="04090003" w:tentative="1">
+      <w:start w:val="1"/>
+      <w:numFmt w:val="bullet"/>
+      <w:lvlText w:val="o"/>
+      <w:lvlJc w:val="left"/>
+      <w:pPr>
+        <w:ind w:left="1080" w:hanging="360"/>
+      </w:pPr>
+      <w:rPr>
+        <w:rFonts w:ascii="Courier New" w:hAnsi="Courier New" w:cs="Courier New" w:hint="default"/>
+      </w:rPr>
+    </w:lvl>
+    <w:lvl w:ilvl="2" w:tplc="04090005" w:tentative="1">
+      <w:start w:val="1"/>
+      <w:numFmt w:val="bullet"/>
+      <w:lvlText w:val=""/>
+      <w:lvlJc w:val="left"/>
+      <w:pPr>
+        <w:ind w:left="1800" w:hanging="360"/>
+      </w:pPr>
+      <w:rPr>
+        <w:rFonts w:ascii="Wingdings" w:hAnsi="Wingdings" w:hint="default"/>
+      </w:rPr>
+    </w:lvl>
+    <w:lvl w:ilvl="3" w:tplc="04090001" w:tentative="1">
+      <w:start w:val="1"/>
+      <w:numFmt w:val="bullet"/>
+      <w:lvlText w:val=""/>
+      <w:lvlJc w:val="left"/>
+      <w:pPr>
+        <w:ind w:left="2520" w:hanging="360"/>
+      </w:pPr>
+      <w:rPr>
+        <w:rFonts w:ascii="Symbol" w:hAnsi="Symbol" w:hint="default"/>
+      </w:rPr>
+    </w:lvl>
+    <w:lvl w:ilvl="4" w:tplc="04090003" w:tentative="1">
+      <w:start w:val="1"/>
+      <w:numFmt w:val="bullet"/>
+      <w:lvlText w:val="o"/>
+      <w:lvlJc w:val="left"/>
+      <w:pPr>
+        <w:ind w:left="3240" w:hanging="360"/>
+      </w:pPr>
+      <w:rPr>
+        <w:rFonts w:ascii="Courier New" w:hAnsi="Courier New" w:cs="Courier New" w:hint="default"/>
+      </w:rPr>
+    </w:lvl>
+    <w:lvl w:ilvl="5" w:tplc="04090005" w:tentative="1">
+      <w:start w:val="1"/>
+      <w:numFmt w:val="bullet"/>
+      <w:lvlText w:val=""/>
+      <w:lvlJc w:val="left"/>
+      <w:pPr>
+        <w:ind w:left="3960" w:hanging="360"/>
+      </w:pPr>
+      <w:rPr>
+        <w:rFonts w:ascii="Wingdings" w:hAnsi="Wingdings" w:hint="default"/>
+      </w:rPr>
+    </w:lvl>
+    <w:lvl w:ilvl="6" w:tplc="04090001" w:tentative="1">
+      <w:start w:val="1"/>
+      <w:numFmt w:val="bullet"/>
+      <w:lvlText w:val=""/>
+      <w:lvlJc w:val="left"/>
+      <w:pPr>
+        <w:ind w:left="4680" w:hanging="360"/>
+      </w:pPr>
+      <w:rPr>
+        <w:rFonts w:ascii="Symbol" w:hAnsi="Symbol" w:hint="default"/>
+      </w:rPr>
+    </w:lvl>
+    <w:lvl w:ilvl="7" w:tplc="04090003" w:tentative="1">
+      <w:start w:val="1"/>
+      <w:numFmt w:val="bullet"/>
+      <w:lvlText w:val="o"/>
+      <w:lvlJc w:val="left"/>
+      <w:pPr>
+        <w:ind w:left="5400" w:hanging="360"/>
+      </w:pPr>
+      <w:rPr>
+        <w:rFonts w:ascii="Courier New" w:hAnsi="Courier New" w:cs="Courier New" w:hint="default"/>
+      </w:rPr>
+    </w:lvl>
+    <w:lvl w:ilvl="8" w:tplc="04090005" w:tentative="1">
+      <w:start w:val="1"/>
+      <w:numFmt w:val="bullet"/>
+      <w:lvlText w:val=""/>
+      <w:lvlJc w:val="left"/>
+      <w:pPr>
+        <w:ind w:left="6120" w:hanging="360"/>
+      </w:pPr>
+      <w:rPr>
+        <w:rFonts w:ascii="Wingdings" w:hAnsi="Wingdings" w:hint="default"/>
+      </w:rPr>
+    </w:lvl>
+  </w:abstractNum>
+  <w:abstractNum w:abstractNumId="1">
     <w:nsid w:val="37DA62BE"/>
     <w:multiLevelType w:val="hybridMultilevel"/>
     <w:tmpl w:val="9A008CB8"/>
@@ -441,8 +1497,243 @@
       </w:rPr>
     </w:lvl>
   </w:abstractNum>
+  <w:abstractNum w:abstractNumId="2">
+    <w:nsid w:val="43CD4CC6"/>
+    <w:multiLevelType w:val="hybridMultilevel"/>
+    <w:tmpl w:val="3750740C"/>
+    <w:lvl w:ilvl="0" w:tplc="04090001">
+      <w:start w:val="1"/>
+      <w:numFmt w:val="bullet"/>
+      <w:lvlText w:val=""/>
+      <w:lvlJc w:val="left"/>
+      <w:pPr>
+        <w:ind w:left="360" w:hanging="360"/>
+      </w:pPr>
+      <w:rPr>
+        <w:rFonts w:ascii="Symbol" w:hAnsi="Symbol" w:hint="default"/>
+      </w:rPr>
+    </w:lvl>
+    <w:lvl w:ilvl="1" w:tplc="04090003" w:tentative="1">
+      <w:start w:val="1"/>
+      <w:numFmt w:val="bullet"/>
+      <w:lvlText w:val="o"/>
+      <w:lvlJc w:val="left"/>
+      <w:pPr>
+        <w:ind w:left="1080" w:hanging="360"/>
+      </w:pPr>
+      <w:rPr>
+        <w:rFonts w:ascii="Courier New" w:hAnsi="Courier New" w:cs="Courier New" w:hint="default"/>
+      </w:rPr>
+    </w:lvl>
+    <w:lvl w:ilvl="2" w:tplc="04090005" w:tentative="1">
+      <w:start w:val="1"/>
+      <w:numFmt w:val="bullet"/>
+      <w:lvlText w:val=""/>
+      <w:lvlJc w:val="left"/>
+      <w:pPr>
+        <w:ind w:left="1800" w:hanging="360"/>
+      </w:pPr>
+      <w:rPr>
+        <w:rFonts w:ascii="Wingdings" w:hAnsi="Wingdings" w:hint="default"/>
+      </w:rPr>
+    </w:lvl>
+    <w:lvl w:ilvl="3" w:tplc="04090001" w:tentative="1">
+      <w:start w:val="1"/>
+      <w:numFmt w:val="bullet"/>
+      <w:lvlText w:val=""/>
+      <w:lvlJc w:val="left"/>
+      <w:pPr>
+        <w:ind w:left="2520" w:hanging="360"/>
+      </w:pPr>
+      <w:rPr>
+        <w:rFonts w:ascii="Symbol" w:hAnsi="Symbol" w:hint="default"/>
+      </w:rPr>
+    </w:lvl>
+    <w:lvl w:ilvl="4" w:tplc="04090003" w:tentative="1">
+      <w:start w:val="1"/>
+      <w:numFmt w:val="bullet"/>
+      <w:lvlText w:val="o"/>
+      <w:lvlJc w:val="left"/>
+      <w:pPr>
+        <w:ind w:left="3240" w:hanging="360"/>
+      </w:pPr>
+      <w:rPr>
+        <w:rFonts w:ascii="Courier New" w:hAnsi="Courier New" w:cs="Courier New" w:hint="default"/>
+      </w:rPr>
+    </w:lvl>
+    <w:lvl w:ilvl="5" w:tplc="04090005" w:tentative="1">
+      <w:start w:val="1"/>
+      <w:numFmt w:val="bullet"/>
+      <w:lvlText w:val=""/>
+      <w:lvlJc w:val="left"/>
+      <w:pPr>
+        <w:ind w:left="3960" w:hanging="360"/>
+      </w:pPr>
+      <w:rPr>
+        <w:rFonts w:ascii="Wingdings" w:hAnsi="Wingdings" w:hint="default"/>
+      </w:rPr>
+    </w:lvl>
+    <w:lvl w:ilvl="6" w:tplc="04090001" w:tentative="1">
+      <w:start w:val="1"/>
+      <w:numFmt w:val="bullet"/>
+      <w:lvlText w:val=""/>
+      <w:lvlJc w:val="left"/>
+      <w:pPr>
+        <w:ind w:left="4680" w:hanging="360"/>
+      </w:pPr>
+      <w:rPr>
+        <w:rFonts w:ascii="Symbol" w:hAnsi="Symbol" w:hint="default"/>
+      </w:rPr>
+    </w:lvl>
+    <w:lvl w:ilvl="7" w:tplc="04090003" w:tentative="1">
+      <w:start w:val="1"/>
+      <w:numFmt w:val="bullet"/>
+      <w:lvlText w:val="o"/>
+      <w:lvlJc w:val="left"/>
+      <w:pPr>
+        <w:ind w:left="5400" w:hanging="360"/>
+      </w:pPr>
+      <w:rPr>
+        <w:rFonts w:ascii="Courier New" w:hAnsi="Courier New" w:cs="Courier New" w:hint="default"/>
+      </w:rPr>
+    </w:lvl>
+    <w:lvl w:ilvl="8" w:tplc="04090005" w:tentative="1">
+      <w:start w:val="1"/>
+      <w:numFmt w:val="bullet"/>
+      <w:lvlText w:val=""/>
+      <w:lvlJc w:val="left"/>
+      <w:pPr>
+        <w:ind w:left="6120" w:hanging="360"/>
+      </w:pPr>
+      <w:rPr>
+        <w:rFonts w:ascii="Wingdings" w:hAnsi="Wingdings" w:hint="default"/>
+      </w:rPr>
+    </w:lvl>
+  </w:abstractNum>
+  <w:abstractNum w:abstractNumId="3">
+    <w:nsid w:val="78DD16CB"/>
+    <w:multiLevelType w:val="hybridMultilevel"/>
+    <w:tmpl w:val="39480B00"/>
+    <w:lvl w:ilvl="0" w:tplc="04090001">
+      <w:start w:val="1"/>
+      <w:numFmt w:val="bullet"/>
+      <w:lvlText w:val=""/>
+      <w:lvlJc w:val="left"/>
+      <w:pPr>
+        <w:ind w:left="360" w:hanging="360"/>
+      </w:pPr>
+      <w:rPr>
+        <w:rFonts w:ascii="Symbol" w:hAnsi="Symbol" w:hint="default"/>
+      </w:rPr>
+    </w:lvl>
+    <w:lvl w:ilvl="1" w:tplc="04090003" w:tentative="1">
+      <w:start w:val="1"/>
+      <w:numFmt w:val="bullet"/>
+      <w:lvlText w:val="o"/>
+      <w:lvlJc w:val="left"/>
+      <w:pPr>
+        <w:ind w:left="1080" w:hanging="360"/>
+      </w:pPr>
+      <w:rPr>
+        <w:rFonts w:ascii="Courier New" w:hAnsi="Courier New" w:cs="Courier New" w:hint="default"/>
+      </w:rPr>
+    </w:lvl>
+    <w:lvl w:ilvl="2" w:tplc="04090005" w:tentative="1">
+      <w:start w:val="1"/>
+      <w:numFmt w:val="bullet"/>
+      <w:lvlText w:val=""/>
+      <w:lvlJc w:val="left"/>
+      <w:pPr>
+        <w:ind w:left="1800" w:hanging="360"/>
+      </w:pPr>
+      <w:rPr>
+        <w:rFonts w:ascii="Wingdings" w:hAnsi="Wingdings" w:hint="default"/>
+      </w:rPr>
+    </w:lvl>
+    <w:lvl w:ilvl="3" w:tplc="04090001" w:tentative="1">
+      <w:start w:val="1"/>
+      <w:numFmt w:val="bullet"/>
+      <w:lvlText w:val=""/>
+      <w:lvlJc w:val="left"/>
+      <w:pPr>
+        <w:ind w:left="2520" w:hanging="360"/>
+      </w:pPr>
+      <w:rPr>
+        <w:rFonts w:ascii="Symbol" w:hAnsi="Symbol" w:hint="default"/>
+      </w:rPr>
+    </w:lvl>
+    <w:lvl w:ilvl="4" w:tplc="04090003" w:tentative="1">
+      <w:start w:val="1"/>
+      <w:numFmt w:val="bullet"/>
+      <w:lvlText w:val="o"/>
+      <w:lvlJc w:val="left"/>
+      <w:pPr>
+        <w:ind w:left="3240" w:hanging="360"/>
+      </w:pPr>
+      <w:rPr>
+        <w:rFonts w:ascii="Courier New" w:hAnsi="Courier New" w:cs="Courier New" w:hint="default"/>
+      </w:rPr>
+    </w:lvl>
+    <w:lvl w:ilvl="5" w:tplc="04090005" w:tentative="1">
+      <w:start w:val="1"/>
+      <w:numFmt w:val="bullet"/>
+      <w:lvlText w:val=""/>
+      <w:lvlJc w:val="left"/>
+      <w:pPr>
+        <w:ind w:left="3960" w:hanging="360"/>
+      </w:pPr>
+      <w:rPr>
+        <w:rFonts w:ascii="Wingdings" w:hAnsi="Wingdings" w:hint="default"/>
+      </w:rPr>
+    </w:lvl>
+    <w:lvl w:ilvl="6" w:tplc="04090001" w:tentative="1">
+      <w:start w:val="1"/>
+      <w:numFmt w:val="bullet"/>
+      <w:lvlText w:val=""/>
+      <w:lvlJc w:val="left"/>
+      <w:pPr>
+        <w:ind w:left="4680" w:hanging="360"/>
+      </w:pPr>
+      <w:rPr>
+        <w:rFonts w:ascii="Symbol" w:hAnsi="Symbol" w:hint="default"/>
+      </w:rPr>
+    </w:lvl>
+    <w:lvl w:ilvl="7" w:tplc="04090003" w:tentative="1">
+      <w:start w:val="1"/>
+      <w:numFmt w:val="bullet"/>
+      <w:lvlText w:val="o"/>
+      <w:lvlJc w:val="left"/>
+      <w:pPr>
+        <w:ind w:left="5400" w:hanging="360"/>
+      </w:pPr>
+      <w:rPr>
+        <w:rFonts w:ascii="Courier New" w:hAnsi="Courier New" w:cs="Courier New" w:hint="default"/>
+      </w:rPr>
+    </w:lvl>
+    <w:lvl w:ilvl="8" w:tplc="04090005" w:tentative="1">
+      <w:start w:val="1"/>
+      <w:numFmt w:val="bullet"/>
+      <w:lvlText w:val=""/>
+      <w:lvlJc w:val="left"/>
+      <w:pPr>
+        <w:ind w:left="6120" w:hanging="360"/>
+      </w:pPr>
+      <w:rPr>
+        <w:rFonts w:ascii="Wingdings" w:hAnsi="Wingdings" w:hint="default"/>
+      </w:rPr>
+    </w:lvl>
+  </w:abstractNum>
   <w:num w:numId="1">
+    <w:abstractNumId w:val="1"/>
+  </w:num>
+  <w:num w:numId="2">
     <w:abstractNumId w:val="0"/>
+  </w:num>
+  <w:num w:numId="3">
+    <w:abstractNumId w:val="2"/>
+  </w:num>
+  <w:num w:numId="4">
+    <w:abstractNumId w:val="3"/>
   </w:num>
 </w:numbering>
 </file>

</xml_diff>